<commit_message>
names for activites added
</commit_message>
<xml_diff>
--- a/organizational/Detailed Class Plan.docx
+++ b/organizational/Detailed Class Plan.docx
@@ -12,7 +12,10 @@
         <w:t>Detailed Project Class Plan</w:t>
       </w:r>
       <w:r>
-        <w:t>: Introduction to programming and robotics with Microbit</w:t>
+        <w:t>: Introduction to progr</w:t>
+      </w:r>
+      <w:r>
+        <w:t>amming and robotics with micro:bit</w:t>
       </w:r>
     </w:p>
     <w:tbl>
@@ -628,6 +631,14 @@
               </w:rPr>
               <w:t>resentation</w:t>
             </w:r>
+            <w:r>
+              <w:rPr>
+                <w:rFonts w:ascii="Times New Roman" w:eastAsia="Times New Roman" w:hAnsi="Times New Roman" w:cs="Times New Roman"/>
+                <w:sz w:val="24"/>
+                <w:szCs w:val="24"/>
+              </w:rPr>
+              <w:t xml:space="preserve"> </w:t>
+            </w:r>
           </w:p>
         </w:tc>
         <w:tc>
@@ -915,7 +926,39 @@
                 <w:sz w:val="24"/>
                 <w:szCs w:val="24"/>
               </w:rPr>
-              <w:t>resentation, real time demo.</w:t>
+              <w:t>resentation</w:t>
+            </w:r>
+            <w:r>
+              <w:rPr>
+                <w:rFonts w:ascii="Times New Roman" w:eastAsia="Times New Roman" w:hAnsi="Times New Roman" w:cs="Times New Roman"/>
+                <w:sz w:val="24"/>
+                <w:szCs w:val="24"/>
+              </w:rPr>
+              <w:t xml:space="preserve"> (Rimvydas) </w:t>
+            </w:r>
+            <w:r>
+              <w:rPr>
+                <w:rFonts w:ascii="Times New Roman" w:eastAsia="Times New Roman" w:hAnsi="Times New Roman" w:cs="Times New Roman"/>
+                <w:sz w:val="24"/>
+                <w:szCs w:val="24"/>
+              </w:rPr>
+              <w:t>, real time demo</w:t>
+            </w:r>
+            <w:r>
+              <w:rPr>
+                <w:rFonts w:ascii="Times New Roman" w:eastAsia="Times New Roman" w:hAnsi="Times New Roman" w:cs="Times New Roman"/>
+                <w:sz w:val="24"/>
+                <w:szCs w:val="24"/>
+              </w:rPr>
+              <w:t xml:space="preserve"> (Mathis)</w:t>
+            </w:r>
+            <w:r>
+              <w:rPr>
+                <w:rFonts w:ascii="Times New Roman" w:eastAsia="Times New Roman" w:hAnsi="Times New Roman" w:cs="Times New Roman"/>
+                <w:sz w:val="24"/>
+                <w:szCs w:val="24"/>
+              </w:rPr>
+              <w:t>.</w:t>
             </w:r>
           </w:p>
         </w:tc>
@@ -1062,25 +1105,7 @@
                 <w:sz w:val="24"/>
                 <w:szCs w:val="24"/>
               </w:rPr>
-              <w:t>Hand on experience with “</w:t>
-            </w:r>
-            <w:proofErr w:type="gramStart"/>
-            <w:r>
-              <w:rPr>
-                <w:rFonts w:ascii="Times New Roman" w:eastAsia="Times New Roman" w:hAnsi="Times New Roman" w:cs="Times New Roman"/>
-                <w:sz w:val="24"/>
-                <w:szCs w:val="24"/>
-              </w:rPr>
-              <w:t>micro:bits</w:t>
-            </w:r>
-            <w:proofErr w:type="gramEnd"/>
-            <w:r>
-              <w:rPr>
-                <w:rFonts w:ascii="Times New Roman" w:eastAsia="Times New Roman" w:hAnsi="Times New Roman" w:cs="Times New Roman"/>
-                <w:sz w:val="24"/>
-                <w:szCs w:val="24"/>
-              </w:rPr>
-              <w:t>”</w:t>
+              <w:t>Hand on experience with micro:bits</w:t>
             </w:r>
           </w:p>
           <w:p>
@@ -1109,7 +1134,31 @@
                 <w:sz w:val="24"/>
                 <w:szCs w:val="24"/>
               </w:rPr>
-              <w:t>: Peer-teaching, teamwork</w:t>
+              <w:t>: Peer-teaching</w:t>
+            </w:r>
+            <w:r>
+              <w:rPr>
+                <w:rFonts w:ascii="Times New Roman" w:eastAsia="Times New Roman" w:hAnsi="Times New Roman" w:cs="Times New Roman"/>
+                <w:sz w:val="24"/>
+                <w:szCs w:val="24"/>
+              </w:rPr>
+              <w:t xml:space="preserve">, </w:t>
+            </w:r>
+            <w:r>
+              <w:rPr>
+                <w:rFonts w:ascii="Times New Roman" w:eastAsia="Times New Roman" w:hAnsi="Times New Roman" w:cs="Times New Roman"/>
+                <w:sz w:val="24"/>
+                <w:szCs w:val="24"/>
+              </w:rPr>
+              <w:t>teamwork</w:t>
+            </w:r>
+            <w:r>
+              <w:rPr>
+                <w:rFonts w:ascii="Times New Roman" w:eastAsia="Times New Roman" w:hAnsi="Times New Roman" w:cs="Times New Roman"/>
+                <w:sz w:val="24"/>
+                <w:szCs w:val="24"/>
+              </w:rPr>
+              <w:t xml:space="preserve"> </w:t>
             </w:r>
           </w:p>
         </w:tc>
@@ -1272,25 +1321,7 @@
                 <w:sz w:val="24"/>
                 <w:szCs w:val="24"/>
               </w:rPr>
-              <w:t>Hand on experience with “</w:t>
-            </w:r>
-            <w:proofErr w:type="gramStart"/>
-            <w:r>
-              <w:rPr>
-                <w:rFonts w:ascii="Times New Roman" w:eastAsia="Times New Roman" w:hAnsi="Times New Roman" w:cs="Times New Roman"/>
-                <w:sz w:val="24"/>
-                <w:szCs w:val="24"/>
-              </w:rPr>
-              <w:t>micro:bits</w:t>
-            </w:r>
-            <w:proofErr w:type="gramEnd"/>
-            <w:r>
-              <w:rPr>
-                <w:rFonts w:ascii="Times New Roman" w:eastAsia="Times New Roman" w:hAnsi="Times New Roman" w:cs="Times New Roman"/>
-                <w:sz w:val="24"/>
-                <w:szCs w:val="24"/>
-              </w:rPr>
-              <w:t>”</w:t>
+              <w:t>Hand on experience with micro:bits</w:t>
             </w:r>
           </w:p>
           <w:p>
@@ -1532,10 +1563,16 @@
                 <w:sz w:val="24"/>
                 <w:szCs w:val="24"/>
               </w:rPr>
-              <w:t>Introduction to Robotics and “</w:t>
-            </w:r>
-            <w:proofErr w:type="spellStart"/>
-            <w:proofErr w:type="gramStart"/>
+              <w:t>Introduction to</w:t>
+            </w:r>
+            <w:r>
+              <w:rPr>
+                <w:rFonts w:ascii="Times New Roman" w:eastAsia="Times New Roman" w:hAnsi="Times New Roman" w:cs="Times New Roman"/>
+                <w:sz w:val="24"/>
+                <w:szCs w:val="24"/>
+              </w:rPr>
+              <w:t xml:space="preserve"> Robotics and </w:t>
+            </w:r>
             <w:r>
               <w:rPr>
                 <w:rFonts w:ascii="Times New Roman" w:eastAsia="Times New Roman" w:hAnsi="Times New Roman" w:cs="Times New Roman"/>
@@ -1552,16 +1589,6 @@
               </w:rPr>
               <w:t>ot</w:t>
             </w:r>
-            <w:proofErr w:type="spellEnd"/>
-            <w:proofErr w:type="gramEnd"/>
-            <w:r>
-              <w:rPr>
-                <w:rFonts w:ascii="Times New Roman" w:eastAsia="Times New Roman" w:hAnsi="Times New Roman" w:cs="Times New Roman"/>
-                <w:sz w:val="24"/>
-                <w:szCs w:val="24"/>
-              </w:rPr>
-              <w:t>”</w:t>
-            </w:r>
           </w:p>
           <w:p>
             <w:pPr>
@@ -1597,7 +1624,31 @@
                 <w:sz w:val="24"/>
                 <w:szCs w:val="24"/>
               </w:rPr>
-              <w:t>resentation, real time demo</w:t>
+              <w:t>resentation</w:t>
+            </w:r>
+            <w:r>
+              <w:rPr>
+                <w:rFonts w:ascii="Times New Roman" w:eastAsia="Times New Roman" w:hAnsi="Times New Roman" w:cs="Times New Roman"/>
+                <w:sz w:val="24"/>
+                <w:szCs w:val="24"/>
+              </w:rPr>
+              <w:t xml:space="preserve"> (Rimvydas)</w:t>
+            </w:r>
+            <w:r>
+              <w:rPr>
+                <w:rFonts w:ascii="Times New Roman" w:eastAsia="Times New Roman" w:hAnsi="Times New Roman" w:cs="Times New Roman"/>
+                <w:sz w:val="24"/>
+                <w:szCs w:val="24"/>
+              </w:rPr>
+              <w:t>, real time demo</w:t>
+            </w:r>
+            <w:r>
+              <w:rPr>
+                <w:rFonts w:ascii="Times New Roman" w:eastAsia="Times New Roman" w:hAnsi="Times New Roman" w:cs="Times New Roman"/>
+                <w:sz w:val="24"/>
+                <w:szCs w:val="24"/>
+              </w:rPr>
+              <w:t xml:space="preserve"> (Mathis)</w:t>
             </w:r>
           </w:p>
         </w:tc>
@@ -1744,10 +1795,8 @@
                 <w:sz w:val="24"/>
                 <w:szCs w:val="24"/>
               </w:rPr>
-              <w:t>Hands on experience with “</w:t>
-            </w:r>
-            <w:proofErr w:type="spellStart"/>
-            <w:proofErr w:type="gramStart"/>
+              <w:t xml:space="preserve">Hands on experience with </w:t>
+            </w:r>
             <w:r>
               <w:rPr>
                 <w:rFonts w:ascii="Times New Roman" w:eastAsia="Times New Roman" w:hAnsi="Times New Roman" w:cs="Times New Roman"/>
@@ -1764,16 +1813,6 @@
               </w:rPr>
               <w:t>ot</w:t>
             </w:r>
-            <w:proofErr w:type="spellEnd"/>
-            <w:proofErr w:type="gramEnd"/>
-            <w:r>
-              <w:rPr>
-                <w:rFonts w:ascii="Times New Roman" w:eastAsia="Times New Roman" w:hAnsi="Times New Roman" w:cs="Times New Roman"/>
-                <w:sz w:val="24"/>
-                <w:szCs w:val="24"/>
-              </w:rPr>
-              <w:t>”</w:t>
-            </w:r>
           </w:p>
           <w:p>
             <w:pPr>
@@ -1803,6 +1842,8 @@
               </w:rPr>
               <w:t>: Peer-teaching, teamwork</w:t>
             </w:r>
+            <w:bookmarkStart w:id="0" w:name="_GoBack"/>
+            <w:bookmarkEnd w:id="0"/>
           </w:p>
         </w:tc>
         <w:tc>
@@ -1972,16 +2013,6 @@
                 <w:sz w:val="24"/>
                 <w:szCs w:val="24"/>
               </w:rPr>
-              <w:t>“</w:t>
-            </w:r>
-            <w:proofErr w:type="spellStart"/>
-            <w:proofErr w:type="gramStart"/>
-            <w:r>
-              <w:rPr>
-                <w:rFonts w:ascii="Times New Roman" w:eastAsia="Times New Roman" w:hAnsi="Times New Roman" w:cs="Times New Roman"/>
-                <w:sz w:val="24"/>
-                <w:szCs w:val="24"/>
-              </w:rPr>
               <w:t>bit:b</w:t>
             </w:r>
             <w:r>
@@ -1992,15 +2023,13 @@
               </w:rPr>
               <w:t>ot</w:t>
             </w:r>
-            <w:proofErr w:type="spellEnd"/>
-            <w:proofErr w:type="gramEnd"/>
-            <w:r>
-              <w:rPr>
-                <w:rFonts w:ascii="Times New Roman" w:eastAsia="Times New Roman" w:hAnsi="Times New Roman" w:cs="Times New Roman"/>
-                <w:sz w:val="24"/>
-                <w:szCs w:val="24"/>
-              </w:rPr>
-              <w:t>” programming challenge</w:t>
+            <w:r>
+              <w:rPr>
+                <w:rFonts w:ascii="Times New Roman" w:eastAsia="Times New Roman" w:hAnsi="Times New Roman" w:cs="Times New Roman"/>
+                <w:sz w:val="24"/>
+                <w:szCs w:val="24"/>
+              </w:rPr>
+              <w:t xml:space="preserve"> programming challenge</w:t>
             </w:r>
           </w:p>
           <w:p>
@@ -2037,7 +2066,23 @@
                 <w:sz w:val="24"/>
                 <w:szCs w:val="24"/>
               </w:rPr>
-              <w:t>resentation, question/answer session.</w:t>
+              <w:t>resentation</w:t>
+            </w:r>
+            <w:r>
+              <w:rPr>
+                <w:rFonts w:ascii="Times New Roman" w:eastAsia="Times New Roman" w:hAnsi="Times New Roman" w:cs="Times New Roman"/>
+                <w:sz w:val="24"/>
+                <w:szCs w:val="24"/>
+              </w:rPr>
+              <w:t xml:space="preserve"> (Mathis)</w:t>
+            </w:r>
+            <w:r>
+              <w:rPr>
+                <w:rFonts w:ascii="Times New Roman" w:eastAsia="Times New Roman" w:hAnsi="Times New Roman" w:cs="Times New Roman"/>
+                <w:sz w:val="24"/>
+                <w:szCs w:val="24"/>
+              </w:rPr>
+              <w:t>, question/answer session.</w:t>
             </w:r>
           </w:p>
         </w:tc>
@@ -2107,35 +2152,15 @@
                 <w:sz w:val="24"/>
                 <w:szCs w:val="24"/>
               </w:rPr>
-              <w:t>“</w:t>
-            </w:r>
-            <w:proofErr w:type="spellStart"/>
-            <w:proofErr w:type="gramStart"/>
-            <w:r>
-              <w:rPr>
-                <w:rFonts w:ascii="Times New Roman" w:eastAsia="Times New Roman" w:hAnsi="Times New Roman" w:cs="Times New Roman"/>
-                <w:sz w:val="24"/>
-                <w:szCs w:val="24"/>
-              </w:rPr>
-              <w:t>Bit:b</w:t>
-            </w:r>
-            <w:r>
-              <w:rPr>
-                <w:rFonts w:ascii="Times New Roman" w:eastAsia="Times New Roman" w:hAnsi="Times New Roman" w:cs="Times New Roman"/>
-                <w:sz w:val="24"/>
-                <w:szCs w:val="24"/>
-              </w:rPr>
-              <w:t>ot</w:t>
-            </w:r>
-            <w:proofErr w:type="spellEnd"/>
-            <w:proofErr w:type="gramEnd"/>
-            <w:r>
-              <w:rPr>
-                <w:rFonts w:ascii="Times New Roman" w:eastAsia="Times New Roman" w:hAnsi="Times New Roman" w:cs="Times New Roman"/>
-                <w:sz w:val="24"/>
-                <w:szCs w:val="24"/>
-              </w:rPr>
-              <w:t>” challenge</w:t>
+              <w:t>“Bit:b</w:t>
+            </w:r>
+            <w:r>
+              <w:rPr>
+                <w:rFonts w:ascii="Times New Roman" w:eastAsia="Times New Roman" w:hAnsi="Times New Roman" w:cs="Times New Roman"/>
+                <w:sz w:val="24"/>
+                <w:szCs w:val="24"/>
+              </w:rPr>
+              <w:t>ot” challenge</w:t>
             </w:r>
           </w:p>
         </w:tc>
@@ -2462,10 +2487,8 @@
                 <w:sz w:val="24"/>
                 <w:szCs w:val="24"/>
               </w:rPr>
-              <w:t xml:space="preserve"> “</w:t>
-            </w:r>
-            <w:proofErr w:type="spellStart"/>
-            <w:proofErr w:type="gramStart"/>
+              <w:t xml:space="preserve"> </w:t>
+            </w:r>
             <w:r>
               <w:rPr>
                 <w:rFonts w:ascii="Times New Roman" w:eastAsia="Times New Roman" w:hAnsi="Times New Roman" w:cs="Times New Roman"/>
@@ -2482,15 +2505,13 @@
               </w:rPr>
               <w:t>ot</w:t>
             </w:r>
-            <w:proofErr w:type="spellEnd"/>
-            <w:proofErr w:type="gramEnd"/>
-            <w:r>
-              <w:rPr>
-                <w:rFonts w:ascii="Times New Roman" w:eastAsia="Times New Roman" w:hAnsi="Times New Roman" w:cs="Times New Roman"/>
-                <w:sz w:val="24"/>
-                <w:szCs w:val="24"/>
-              </w:rPr>
-              <w:t>” challenge</w:t>
+            <w:r>
+              <w:rPr>
+                <w:rFonts w:ascii="Times New Roman" w:eastAsia="Times New Roman" w:hAnsi="Times New Roman" w:cs="Times New Roman"/>
+                <w:sz w:val="24"/>
+                <w:szCs w:val="24"/>
+              </w:rPr>
+              <w:t xml:space="preserve"> challenge</w:t>
             </w:r>
           </w:p>
           <w:p>
@@ -2874,35 +2895,15 @@
                 <w:sz w:val="24"/>
                 <w:szCs w:val="24"/>
               </w:rPr>
-              <w:t>“</w:t>
-            </w:r>
-            <w:proofErr w:type="spellStart"/>
-            <w:proofErr w:type="gramStart"/>
-            <w:r>
-              <w:rPr>
-                <w:rFonts w:ascii="Times New Roman" w:eastAsia="Times New Roman" w:hAnsi="Times New Roman" w:cs="Times New Roman"/>
-                <w:sz w:val="24"/>
-                <w:szCs w:val="24"/>
-              </w:rPr>
-              <w:t>bit:b</w:t>
-            </w:r>
-            <w:r>
-              <w:rPr>
-                <w:rFonts w:ascii="Times New Roman" w:eastAsia="Times New Roman" w:hAnsi="Times New Roman" w:cs="Times New Roman"/>
-                <w:sz w:val="24"/>
-                <w:szCs w:val="24"/>
-              </w:rPr>
-              <w:t>ot</w:t>
-            </w:r>
-            <w:proofErr w:type="spellEnd"/>
-            <w:proofErr w:type="gramEnd"/>
-            <w:r>
-              <w:rPr>
-                <w:rFonts w:ascii="Times New Roman" w:eastAsia="Times New Roman" w:hAnsi="Times New Roman" w:cs="Times New Roman"/>
-                <w:sz w:val="24"/>
-                <w:szCs w:val="24"/>
-              </w:rPr>
-              <w:t>” challenge</w:t>
+              <w:t>“bit:b</w:t>
+            </w:r>
+            <w:r>
+              <w:rPr>
+                <w:rFonts w:ascii="Times New Roman" w:eastAsia="Times New Roman" w:hAnsi="Times New Roman" w:cs="Times New Roman"/>
+                <w:sz w:val="24"/>
+                <w:szCs w:val="24"/>
+              </w:rPr>
+              <w:t>ot” challenge</w:t>
             </w:r>
           </w:p>
           <w:p>
@@ -3287,16 +3288,6 @@
                 <w:sz w:val="24"/>
                 <w:szCs w:val="24"/>
               </w:rPr>
-              <w:t>“</w:t>
-            </w:r>
-            <w:proofErr w:type="spellStart"/>
-            <w:proofErr w:type="gramStart"/>
-            <w:r>
-              <w:rPr>
-                <w:rFonts w:ascii="Times New Roman" w:eastAsia="Times New Roman" w:hAnsi="Times New Roman" w:cs="Times New Roman"/>
-                <w:sz w:val="24"/>
-                <w:szCs w:val="24"/>
-              </w:rPr>
               <w:t>bit:b</w:t>
             </w:r>
             <w:r>
@@ -3307,15 +3298,13 @@
               </w:rPr>
               <w:t>ot</w:t>
             </w:r>
-            <w:proofErr w:type="spellEnd"/>
-            <w:proofErr w:type="gramEnd"/>
-            <w:r>
-              <w:rPr>
-                <w:rFonts w:ascii="Times New Roman" w:eastAsia="Times New Roman" w:hAnsi="Times New Roman" w:cs="Times New Roman"/>
-                <w:sz w:val="24"/>
-                <w:szCs w:val="24"/>
-              </w:rPr>
-              <w:t>” challenge</w:t>
+            <w:r>
+              <w:rPr>
+                <w:rFonts w:ascii="Times New Roman" w:eastAsia="Times New Roman" w:hAnsi="Times New Roman" w:cs="Times New Roman"/>
+                <w:sz w:val="24"/>
+                <w:szCs w:val="24"/>
+              </w:rPr>
+              <w:t xml:space="preserve"> challenge</w:t>
             </w:r>
           </w:p>
           <w:p>
@@ -3772,6 +3761,14 @@
               </w:rPr>
               <w:t>: Presentation</w:t>
             </w:r>
+            <w:r>
+              <w:rPr>
+                <w:rFonts w:ascii="Times New Roman" w:eastAsia="Times New Roman" w:hAnsi="Times New Roman" w:cs="Times New Roman"/>
+                <w:sz w:val="24"/>
+                <w:szCs w:val="24"/>
+              </w:rPr>
+              <w:t xml:space="preserve"> </w:t>
+            </w:r>
           </w:p>
         </w:tc>
         <w:tc>
@@ -3984,8 +3981,6 @@
                 <w:szCs w:val="24"/>
               </w:rPr>
             </w:pPr>
-            <w:bookmarkStart w:id="0" w:name="_GoBack"/>
-            <w:bookmarkEnd w:id="0"/>
           </w:p>
         </w:tc>
       </w:tr>
@@ -5678,7 +5673,7 @@
 </file>
 
 <file path=customXml/itemProps1.xml><?xml version="1.0" encoding="utf-8"?>
-<ds:datastoreItem xmlns:ds="http://schemas.openxmlformats.org/officeDocument/2006/customXml" ds:itemID="{4D0FD24B-17B2-45F4-A7C7-AD46D40EF9D6}">
+<ds:datastoreItem xmlns:ds="http://schemas.openxmlformats.org/officeDocument/2006/customXml" ds:itemID="{A0935A00-D6D3-431A-A675-1B866C79F88C}">
   <ds:schemaRefs>
     <ds:schemaRef ds:uri="http://schemas.openxmlformats.org/officeDocument/2006/bibliography"/>
   </ds:schemaRefs>

</xml_diff>